<commit_message>
Updated the Front End Design to incorporate my suggestions.
</commit_message>
<xml_diff>
--- a/Iteration 1 Documentation/design/Front End Design.docx
+++ b/Iteration 1 Documentation/design/Front End Design.docx
@@ -10,6 +10,7 @@
           <w:docPartUnique/>
         </w:docPartObj>
       </w:sdtPr>
+      <w:sdtEndPr/>
       <w:sdtContent>
         <w:p>
           <w:r>
@@ -133,6 +134,7 @@
                                     <w:dataBinding w:prefixMappings="xmlns:ns0='http://purl.org/dc/elements/1.1/' xmlns:ns1='http://schemas.openxmlformats.org/package/2006/metadata/core-properties' " w:xpath="/ns1:coreProperties[1]/ns0:creator[1]" w:storeItemID="{6C3C8BC8-F283-45AE-878A-BAB7291924A1}"/>
                                     <w:text/>
                                   </w:sdtPr>
+                                  <w:sdtEndPr/>
                                   <w:sdtContent>
                                     <w:p>
                                       <w:pPr>
@@ -174,6 +176,7 @@
                                       <w:dataBinding w:prefixMappings="xmlns:ns0='http://schemas.openxmlformats.org/officeDocument/2006/extended-properties' " w:xpath="/ns0:Properties[1]/ns0:Company[1]" w:storeItemID="{6668398D-A668-4E3E-A5EB-62B293D839F1}"/>
                                       <w:text/>
                                     </w:sdtPr>
+                                    <w:sdtEndPr/>
                                     <w:sdtContent>
                                       <w:r>
                                         <w:rPr>
@@ -202,6 +205,7 @@
                                       <w:dataBinding w:prefixMappings="xmlns:ns0='http://schemas.microsoft.com/office/2006/coverPageProps' " w:xpath="/ns0:CoverPageProperties[1]/ns0:CompanyAddress[1]" w:storeItemID="{55AF091B-3C7A-41E3-B477-F2FDAA23CFDA}"/>
                                       <w:text/>
                                     </w:sdtPr>
+                                    <w:sdtEndPr/>
                                     <w:sdtContent>
                                       <w:r>
                                         <w:rPr>
@@ -271,6 +275,7 @@
                                     <w:dataBinding w:prefixMappings="xmlns:ns0='http://purl.org/dc/elements/1.1/' xmlns:ns1='http://schemas.openxmlformats.org/package/2006/metadata/core-properties' " w:xpath="/ns1:coreProperties[1]/ns0:title[1]" w:storeItemID="{6C3C8BC8-F283-45AE-878A-BAB7291924A1}"/>
                                     <w:text/>
                                   </w:sdtPr>
+                                  <w:sdtEndPr/>
                                   <w:sdtContent>
                                     <w:p>
                                       <w:pPr>
@@ -291,6 +296,7 @@
                                           <w:color w:val="4472C4" w:themeColor="accent1"/>
                                           <w:sz w:val="72"/>
                                           <w:szCs w:val="72"/>
+                                          <w:lang w:val="en-GB"/>
                                         </w:rPr>
                                         <w:t xml:space="preserve">front end design </w:t>
                                       </w:r>
@@ -336,6 +342,7 @@
                               <w:dataBinding w:prefixMappings="xmlns:ns0='http://purl.org/dc/elements/1.1/' xmlns:ns1='http://schemas.openxmlformats.org/package/2006/metadata/core-properties' " w:xpath="/ns1:coreProperties[1]/ns0:creator[1]" w:storeItemID="{6C3C8BC8-F283-45AE-878A-BAB7291924A1}"/>
                               <w:text/>
                             </w:sdtPr>
+                            <w:sdtEndPr/>
                             <w:sdtContent>
                               <w:p>
                                 <w:pPr>
@@ -377,6 +384,7 @@
                                 <w:dataBinding w:prefixMappings="xmlns:ns0='http://schemas.openxmlformats.org/officeDocument/2006/extended-properties' " w:xpath="/ns0:Properties[1]/ns0:Company[1]" w:storeItemID="{6668398D-A668-4E3E-A5EB-62B293D839F1}"/>
                                 <w:text/>
                               </w:sdtPr>
+                              <w:sdtEndPr/>
                               <w:sdtContent>
                                 <w:r>
                                   <w:rPr>
@@ -405,6 +413,7 @@
                                 <w:dataBinding w:prefixMappings="xmlns:ns0='http://schemas.microsoft.com/office/2006/coverPageProps' " w:xpath="/ns0:CoverPageProperties[1]/ns0:CompanyAddress[1]" w:storeItemID="{55AF091B-3C7A-41E3-B477-F2FDAA23CFDA}"/>
                                 <w:text/>
                               </w:sdtPr>
+                              <w:sdtEndPr/>
                               <w:sdtContent>
                                 <w:r>
                                   <w:rPr>
@@ -440,6 +449,7 @@
                               <w:dataBinding w:prefixMappings="xmlns:ns0='http://purl.org/dc/elements/1.1/' xmlns:ns1='http://schemas.openxmlformats.org/package/2006/metadata/core-properties' " w:xpath="/ns1:coreProperties[1]/ns0:title[1]" w:storeItemID="{6C3C8BC8-F283-45AE-878A-BAB7291924A1}"/>
                               <w:text/>
                             </w:sdtPr>
+                            <w:sdtEndPr/>
                             <w:sdtContent>
                               <w:p>
                                 <w:pPr>
@@ -460,6 +470,7 @@
                                     <w:color w:val="4472C4" w:themeColor="accent1"/>
                                     <w:sz w:val="72"/>
                                     <w:szCs w:val="72"/>
+                                    <w:lang w:val="en-GB"/>
                                   </w:rPr>
                                   <w:t xml:space="preserve">front end design </w:t>
                                 </w:r>
@@ -493,6 +504,13 @@
     </w:sdt>
     <w:sdt>
       <w:sdtPr>
+        <w:rPr>
+          <w:rFonts w:asciiTheme="minorHAnsi" w:eastAsiaTheme="minorHAnsi" w:hAnsiTheme="minorHAnsi" w:cstheme="minorBidi"/>
+          <w:color w:val="auto"/>
+          <w:sz w:val="22"/>
+          <w:szCs w:val="22"/>
+          <w:lang w:val="en-GB"/>
+        </w:rPr>
         <w:id w:val="1931162649"/>
         <w:docPartObj>
           <w:docPartGallery w:val="Table of Contents"/>
@@ -501,14 +519,9 @@
       </w:sdtPr>
       <w:sdtEndPr>
         <w:rPr>
-          <w:rFonts w:asciiTheme="minorHAnsi" w:eastAsiaTheme="minorHAnsi" w:hAnsiTheme="minorHAnsi" w:cstheme="minorBidi"/>
           <w:b/>
           <w:bCs/>
           <w:noProof/>
-          <w:color w:val="auto"/>
-          <w:sz w:val="22"/>
-          <w:szCs w:val="22"/>
-          <w:lang w:val="en-GB"/>
         </w:rPr>
       </w:sdtEndPr>
       <w:sdtContent>
@@ -988,19 +1001,17 @@
       <w:r>
         <w:t>Front End Design</w:t>
       </w:r>
-      <w:bookmarkStart w:id="1" w:name="_GoBack"/>
       <w:bookmarkEnd w:id="0"/>
+    </w:p>
+    <w:p>
+      <w:pPr>
+        <w:pStyle w:val="Heading2"/>
+      </w:pPr>
+      <w:bookmarkStart w:id="1" w:name="_Toc472885189"/>
+      <w:r>
+        <w:t>Sources</w:t>
+      </w:r>
       <w:bookmarkEnd w:id="1"/>
-    </w:p>
-    <w:p>
-      <w:pPr>
-        <w:pStyle w:val="Heading2"/>
-      </w:pPr>
-      <w:bookmarkStart w:id="2" w:name="_Toc472885189"/>
-      <w:r>
-        <w:t>Sources</w:t>
-      </w:r>
-      <w:bookmarkEnd w:id="2"/>
     </w:p>
     <w:tbl>
       <w:tblPr>
@@ -1069,11 +1080,11 @@
                 <w:numId w:val="1"/>
               </w:numPr>
             </w:pPr>
-            <w:bookmarkStart w:id="3" w:name="_Ref472883083"/>
+            <w:bookmarkStart w:id="2" w:name="_Ref472883083"/>
             <w:r>
               <w:t>Iteration 1 Plan</w:t>
             </w:r>
-            <w:bookmarkEnd w:id="3"/>
+            <w:bookmarkEnd w:id="2"/>
           </w:p>
         </w:tc>
         <w:tc>
@@ -1112,11 +1123,11 @@
       <w:pPr>
         <w:pStyle w:val="Heading2"/>
       </w:pPr>
-      <w:bookmarkStart w:id="4" w:name="_Toc472885190"/>
+      <w:bookmarkStart w:id="3" w:name="_Toc472885190"/>
       <w:r>
         <w:t>Concept</w:t>
       </w:r>
-      <w:bookmarkEnd w:id="4"/>
+      <w:bookmarkEnd w:id="3"/>
     </w:p>
     <w:p>
       <w:r>
@@ -1135,6 +1146,7 @@
           <w:id w:val="372583779"/>
           <w:citation/>
         </w:sdtPr>
+        <w:sdtEndPr/>
         <w:sdtContent>
           <w:r>
             <w:fldChar w:fldCharType="begin"/>
@@ -1336,11 +1348,11 @@
       <w:pPr>
         <w:pStyle w:val="Heading2"/>
       </w:pPr>
-      <w:bookmarkStart w:id="5" w:name="_Toc472885191"/>
+      <w:bookmarkStart w:id="4" w:name="_Toc472885191"/>
       <w:r>
         <w:t>Search</w:t>
       </w:r>
-      <w:bookmarkEnd w:id="5"/>
+      <w:bookmarkEnd w:id="4"/>
     </w:p>
     <w:p>
       <w:r>
@@ -1463,11 +1475,11 @@
       <w:pPr>
         <w:pStyle w:val="Heading2"/>
       </w:pPr>
-      <w:bookmarkStart w:id="6" w:name="_Toc472885192"/>
+      <w:bookmarkStart w:id="5" w:name="_Toc472885192"/>
       <w:r>
         <w:t>Display</w:t>
       </w:r>
-      <w:bookmarkEnd w:id="6"/>
+      <w:bookmarkEnd w:id="5"/>
     </w:p>
     <w:p>
       <w:r>
@@ -1592,18 +1604,6 @@
       </w:r>
     </w:p>
     <w:p>
-      <w:pPr>
-        <w:pStyle w:val="ListParagraph"/>
-        <w:numPr>
-          <w:ilvl w:val="0"/>
-          <w:numId w:val="2"/>
-        </w:numPr>
-      </w:pPr>
-      <w:r>
-        <w:t>Key Tags</w:t>
-      </w:r>
-    </w:p>
-    <w:p>
       <w:r>
         <w:t xml:space="preserve">For </w:t>
       </w:r>
@@ -1694,23 +1694,167 @@
         <w:t>Use of HTML tables is discouraged for developers going forward and using custom divs will be able to provide all necessary functionality in a more maintainable fashion. Building the table from divs will aid development into the future.</w:t>
       </w:r>
     </w:p>
+    <w:p/>
+    <w:p>
+      <w:pPr>
+        <w:pStyle w:val="Heading2"/>
+      </w:pPr>
+      <w:r>
+        <w:lastRenderedPageBreak/>
+        <w:t>The Product Template</w:t>
+      </w:r>
+    </w:p>
+    <w:p>
+      <w:r>
+        <w:rPr>
+          <w:noProof/>
+          <w:lang w:eastAsia="en-GB"/>
+        </w:rPr>
+        <w:drawing>
+          <wp:inline distT="0" distB="0" distL="0" distR="0">
+            <wp:extent cx="2724150" cy="3562350"/>
+            <wp:effectExtent l="0" t="0" r="0" b="0"/>
+            <wp:docPr id="7" name="Picture 7"/>
+            <wp:cNvGraphicFramePr>
+              <a:graphicFrameLocks xmlns:a="http://schemas.openxmlformats.org/drawingml/2006/main" noChangeAspect="1"/>
+            </wp:cNvGraphicFramePr>
+            <a:graphic xmlns:a="http://schemas.openxmlformats.org/drawingml/2006/main">
+              <a:graphicData uri="http://schemas.openxmlformats.org/drawingml/2006/picture">
+                <pic:pic xmlns:pic="http://schemas.openxmlformats.org/drawingml/2006/picture">
+                  <pic:nvPicPr>
+                    <pic:cNvPr id="0" name="Picture 1"/>
+                    <pic:cNvPicPr>
+                      <a:picLocks noChangeAspect="1" noChangeArrowheads="1"/>
+                    </pic:cNvPicPr>
+                  </pic:nvPicPr>
+                  <pic:blipFill>
+                    <a:blip r:embed="rId15">
+                      <a:extLst>
+                        <a:ext uri="{28A0092B-C50C-407E-A947-70E740481C1C}">
+                          <a14:useLocalDpi xmlns:a14="http://schemas.microsoft.com/office/drawing/2010/main" val="0"/>
+                        </a:ext>
+                      </a:extLst>
+                    </a:blip>
+                    <a:srcRect/>
+                    <a:stretch>
+                      <a:fillRect/>
+                    </a:stretch>
+                  </pic:blipFill>
+                  <pic:spPr bwMode="auto">
+                    <a:xfrm>
+                      <a:off x="0" y="0"/>
+                      <a:ext cx="2724150" cy="3562350"/>
+                    </a:xfrm>
+                    <a:prstGeom prst="rect">
+                      <a:avLst/>
+                    </a:prstGeom>
+                    <a:noFill/>
+                    <a:ln>
+                      <a:noFill/>
+                    </a:ln>
+                  </pic:spPr>
+                </pic:pic>
+              </a:graphicData>
+            </a:graphic>
+          </wp:inline>
+        </w:drawing>
+      </w:r>
+    </w:p>
+    <w:p>
+      <w:r>
+        <w:t>The template consists of:</w:t>
+      </w:r>
+    </w:p>
+    <w:p>
+      <w:pPr>
+        <w:pStyle w:val="ListParagraph"/>
+        <w:numPr>
+          <w:ilvl w:val="0"/>
+          <w:numId w:val="3"/>
+        </w:numPr>
+      </w:pPr>
+      <w:r>
+        <w:t>An image – This is to represent the product.</w:t>
+      </w:r>
+    </w:p>
+    <w:p>
+      <w:pPr>
+        <w:pStyle w:val="ListParagraph"/>
+        <w:numPr>
+          <w:ilvl w:val="0"/>
+          <w:numId w:val="3"/>
+        </w:numPr>
+      </w:pPr>
+      <w:r>
+        <w:t>The product name – The name of the product.</w:t>
+      </w:r>
+    </w:p>
+    <w:p>
+      <w:pPr>
+        <w:pStyle w:val="ListParagraph"/>
+        <w:numPr>
+          <w:ilvl w:val="0"/>
+          <w:numId w:val="3"/>
+        </w:numPr>
+      </w:pPr>
+      <w:r>
+        <w:t>The brand – Identifying the brand.</w:t>
+      </w:r>
+    </w:p>
+    <w:p>
+      <w:r>
+        <w:t>All product information will be held in the Product database.</w:t>
+      </w:r>
+    </w:p>
+    <w:p>
+      <w:pPr>
+        <w:pStyle w:val="Heading2"/>
+      </w:pPr>
+      <w:r>
+        <w:t>Listing Behaviours</w:t>
+      </w:r>
+    </w:p>
+    <w:p>
+      <w:r>
+        <w:t>Products will be given a minimum sizing and the depending on the display size of the window as many products as can be fit into a row will be. Where whitespace has been introduced because of space left that is just not big enough to fit a product the existing products will be expanded to fill this gap.</w:t>
+      </w:r>
+    </w:p>
+    <w:p>
+      <w:r>
+        <w:t>A configurable page size of 20, 50 and 100 will be able to be chosen from. This will indicate the maximum number of elements per page that w</w:t>
+      </w:r>
+      <w:bookmarkStart w:id="6" w:name="_GoBack"/>
+      <w:bookmarkEnd w:id="6"/>
+      <w:r>
+        <w:t>ill be allowed.</w:t>
+      </w:r>
+    </w:p>
+    <w:p>
+      <w:r>
+        <w:t>Pages will be generated as needed and will only effect the product table.</w:t>
+      </w:r>
+    </w:p>
+    <w:p>
+      <w:r>
+        <w:t>Pages will be selectable from a bars at the bottom of the table and also at the top of the table.</w:t>
+      </w:r>
+    </w:p>
     <w:bookmarkStart w:id="7" w:name="_Toc472885193" w:displacedByCustomXml="next"/>
     <w:sdt>
       <w:sdtPr>
+        <w:rPr>
+          <w:rFonts w:asciiTheme="minorHAnsi" w:eastAsiaTheme="minorHAnsi" w:hAnsiTheme="minorHAnsi" w:cstheme="minorBidi"/>
+          <w:color w:val="auto"/>
+          <w:sz w:val="22"/>
+          <w:szCs w:val="22"/>
+        </w:rPr>
         <w:id w:val="-172503520"/>
         <w:docPartObj>
           <w:docPartGallery w:val="Bibliographies"/>
           <w:docPartUnique/>
         </w:docPartObj>
       </w:sdtPr>
-      <w:sdtEndPr>
-        <w:rPr>
-          <w:rFonts w:asciiTheme="minorHAnsi" w:eastAsiaTheme="minorHAnsi" w:hAnsiTheme="minorHAnsi" w:cstheme="minorBidi"/>
-          <w:color w:val="auto"/>
-          <w:sz w:val="22"/>
-          <w:szCs w:val="22"/>
-        </w:rPr>
-      </w:sdtEndPr>
+      <w:sdtEndPr/>
       <w:sdtContent>
         <w:p>
           <w:pPr>
@@ -1726,6 +1870,7 @@
             <w:id w:val="111145805"/>
             <w:bibliography/>
           </w:sdtPr>
+          <w:sdtEndPr/>
           <w:sdtContent>
             <w:p>
               <w:pPr>
@@ -1774,7 +1919,6 @@
                   <w:bCs/>
                   <w:noProof/>
                 </w:rPr>
-                <w:lastRenderedPageBreak/>
                 <w:fldChar w:fldCharType="end"/>
               </w:r>
             </w:p>
@@ -1784,8 +1928,8 @@
     </w:sdt>
     <w:p/>
     <w:sectPr>
-      <w:headerReference w:type="default" r:id="rId15"/>
-      <w:footerReference w:type="default" r:id="rId16"/>
+      <w:headerReference w:type="default" r:id="rId16"/>
+      <w:footerReference w:type="default" r:id="rId17"/>
       <w:pgSz w:w="11906" w:h="16838"/>
       <w:pgMar w:top="1440" w:right="1440" w:bottom="1440" w:left="1440" w:header="708" w:footer="708" w:gutter="0"/>
       <w:pgNumType w:start="0"/>
@@ -1861,7 +2005,7 @@
         <w:noProof/>
         <w:color w:val="4472C4" w:themeColor="accent1"/>
       </w:rPr>
-      <w:t>1</w:t>
+      <w:t>4</w:t>
     </w:r>
     <w:r>
       <w:rPr>
@@ -2044,6 +2188,119 @@
     </w:lvl>
   </w:abstractNum>
   <w:abstractNum w:abstractNumId="1" w15:restartNumberingAfterBreak="0">
+    <w:nsid w:val="45D24C62"/>
+    <w:multiLevelType w:val="hybridMultilevel"/>
+    <w:tmpl w:val="4740E094"/>
+    <w:lvl w:ilvl="0" w:tplc="08090001">
+      <w:start w:val="1"/>
+      <w:numFmt w:val="bullet"/>
+      <w:lvlText w:val=""/>
+      <w:lvlJc w:val="left"/>
+      <w:pPr>
+        <w:ind w:left="720" w:hanging="360"/>
+      </w:pPr>
+      <w:rPr>
+        <w:rFonts w:ascii="Symbol" w:hAnsi="Symbol" w:hint="default"/>
+      </w:rPr>
+    </w:lvl>
+    <w:lvl w:ilvl="1" w:tplc="08090003" w:tentative="1">
+      <w:start w:val="1"/>
+      <w:numFmt w:val="bullet"/>
+      <w:lvlText w:val="o"/>
+      <w:lvlJc w:val="left"/>
+      <w:pPr>
+        <w:ind w:left="1440" w:hanging="360"/>
+      </w:pPr>
+      <w:rPr>
+        <w:rFonts w:ascii="Courier New" w:hAnsi="Courier New" w:cs="Courier New" w:hint="default"/>
+      </w:rPr>
+    </w:lvl>
+    <w:lvl w:ilvl="2" w:tplc="08090005" w:tentative="1">
+      <w:start w:val="1"/>
+      <w:numFmt w:val="bullet"/>
+      <w:lvlText w:val=""/>
+      <w:lvlJc w:val="left"/>
+      <w:pPr>
+        <w:ind w:left="2160" w:hanging="360"/>
+      </w:pPr>
+      <w:rPr>
+        <w:rFonts w:ascii="Wingdings" w:hAnsi="Wingdings" w:hint="default"/>
+      </w:rPr>
+    </w:lvl>
+    <w:lvl w:ilvl="3" w:tplc="08090001" w:tentative="1">
+      <w:start w:val="1"/>
+      <w:numFmt w:val="bullet"/>
+      <w:lvlText w:val=""/>
+      <w:lvlJc w:val="left"/>
+      <w:pPr>
+        <w:ind w:left="2880" w:hanging="360"/>
+      </w:pPr>
+      <w:rPr>
+        <w:rFonts w:ascii="Symbol" w:hAnsi="Symbol" w:hint="default"/>
+      </w:rPr>
+    </w:lvl>
+    <w:lvl w:ilvl="4" w:tplc="08090003" w:tentative="1">
+      <w:start w:val="1"/>
+      <w:numFmt w:val="bullet"/>
+      <w:lvlText w:val="o"/>
+      <w:lvlJc w:val="left"/>
+      <w:pPr>
+        <w:ind w:left="3600" w:hanging="360"/>
+      </w:pPr>
+      <w:rPr>
+        <w:rFonts w:ascii="Courier New" w:hAnsi="Courier New" w:cs="Courier New" w:hint="default"/>
+      </w:rPr>
+    </w:lvl>
+    <w:lvl w:ilvl="5" w:tplc="08090005" w:tentative="1">
+      <w:start w:val="1"/>
+      <w:numFmt w:val="bullet"/>
+      <w:lvlText w:val=""/>
+      <w:lvlJc w:val="left"/>
+      <w:pPr>
+        <w:ind w:left="4320" w:hanging="360"/>
+      </w:pPr>
+      <w:rPr>
+        <w:rFonts w:ascii="Wingdings" w:hAnsi="Wingdings" w:hint="default"/>
+      </w:rPr>
+    </w:lvl>
+    <w:lvl w:ilvl="6" w:tplc="08090001" w:tentative="1">
+      <w:start w:val="1"/>
+      <w:numFmt w:val="bullet"/>
+      <w:lvlText w:val=""/>
+      <w:lvlJc w:val="left"/>
+      <w:pPr>
+        <w:ind w:left="5040" w:hanging="360"/>
+      </w:pPr>
+      <w:rPr>
+        <w:rFonts w:ascii="Symbol" w:hAnsi="Symbol" w:hint="default"/>
+      </w:rPr>
+    </w:lvl>
+    <w:lvl w:ilvl="7" w:tplc="08090003" w:tentative="1">
+      <w:start w:val="1"/>
+      <w:numFmt w:val="bullet"/>
+      <w:lvlText w:val="o"/>
+      <w:lvlJc w:val="left"/>
+      <w:pPr>
+        <w:ind w:left="5760" w:hanging="360"/>
+      </w:pPr>
+      <w:rPr>
+        <w:rFonts w:ascii="Courier New" w:hAnsi="Courier New" w:cs="Courier New" w:hint="default"/>
+      </w:rPr>
+    </w:lvl>
+    <w:lvl w:ilvl="8" w:tplc="08090005" w:tentative="1">
+      <w:start w:val="1"/>
+      <w:numFmt w:val="bullet"/>
+      <w:lvlText w:val=""/>
+      <w:lvlJc w:val="left"/>
+      <w:pPr>
+        <w:ind w:left="6480" w:hanging="360"/>
+      </w:pPr>
+      <w:rPr>
+        <w:rFonts w:ascii="Wingdings" w:hAnsi="Wingdings" w:hint="default"/>
+      </w:rPr>
+    </w:lvl>
+  </w:abstractNum>
+  <w:abstractNum w:abstractNumId="2" w15:restartNumberingAfterBreak="0">
     <w:nsid w:val="4BCF0BD3"/>
     <w:multiLevelType w:val="hybridMultilevel"/>
     <w:tmpl w:val="2C10B138"/>
@@ -2133,10 +2390,13 @@
     </w:lvl>
   </w:abstractNum>
   <w:num w:numId="1">
-    <w:abstractNumId w:val="1"/>
+    <w:abstractNumId w:val="2"/>
   </w:num>
   <w:num w:numId="2">
     <w:abstractNumId w:val="0"/>
+  </w:num>
+  <w:num w:numId="3">
+    <w:abstractNumId w:val="1"/>
   </w:num>
 </w:numbering>
 </file>
@@ -3151,7 +3411,7 @@
 </file>
 
 <file path=customXml/itemProps1.xml><?xml version="1.0" encoding="utf-8"?>
-<ds:datastoreItem xmlns:ds="http://schemas.openxmlformats.org/officeDocument/2006/customXml" ds:itemID="{BD0F43C4-6F31-4600-96DE-AED41A7DDFAE}">
+<ds:datastoreItem xmlns:ds="http://schemas.openxmlformats.org/officeDocument/2006/customXml" ds:itemID="{596B58A3-C297-41F0-990C-D0D5E5AE7800}">
   <ds:schemaRefs>
     <ds:schemaRef ds:uri="http://schemas.openxmlformats.org/officeDocument/2006/bibliography"/>
   </ds:schemaRefs>

</xml_diff>